<commit_message>
Création diagramme séquence dans diapo
Co-Authored-By: drumz <drumz@users.noreply.github.com>
</commit_message>
<xml_diff>
--- a/suivi_perso/samuel/samuel_gerard_suivi_personnel.docx
+++ b/suivi_perso/samuel/samuel_gerard_suivi_personnel.docx
@@ -606,6 +606,58 @@
                 <w:numId w:val="8"/>
               </w:numPr>
             </w:pPr>
+            <w:r>
+              <w:t>Etude des diagrammes</w:t>
+            </w:r>
+          </w:p>
+        </w:tc>
+      </w:tr>
+      <w:tr>
+        <w:tc>
+          <w:tcPr>
+            <w:tcW w:w="1651" w:type="dxa"/>
+            <w:shd w:val="clear" w:color="auto" w:fill="auto"/>
+          </w:tcPr>
+          <w:p>
+            <w:pPr>
+              <w:jc w:val="both"/>
+            </w:pPr>
+            <w:r>
+              <w:t>06/02/2018</w:t>
+            </w:r>
+          </w:p>
+        </w:tc>
+        <w:tc>
+          <w:tcPr>
+            <w:tcW w:w="7411" w:type="dxa"/>
+            <w:shd w:val="clear" w:color="auto" w:fill="auto"/>
+          </w:tcPr>
+          <w:p>
+            <w:pPr>
+              <w:pStyle w:val="Paragraphedeliste"/>
+              <w:numPr>
+                <w:ilvl w:val="0"/>
+                <w:numId w:val="8"/>
+              </w:numPr>
+            </w:pPr>
+            <w:r>
+              <w:t>Commencement diagrammes</w:t>
+            </w:r>
+          </w:p>
+          <w:p>
+            <w:pPr>
+              <w:pStyle w:val="Paragraphedeliste"/>
+              <w:numPr>
+                <w:ilvl w:val="0"/>
+                <w:numId w:val="8"/>
+              </w:numPr>
+            </w:pPr>
+            <w:r>
+              <w:t>Maj</w:t>
+            </w:r>
+            <w:r>
+              <w:t xml:space="preserve"> diaporama</w:t>
+            </w:r>
             <w:bookmarkStart w:id="0" w:name="_GoBack"/>
             <w:bookmarkEnd w:id="0"/>
           </w:p>

</xml_diff>

<commit_message>
prise de connaissance Jmerise
</commit_message>
<xml_diff>
--- a/suivi_perso/samuel/samuel_gerard_suivi_personnel.docx
+++ b/suivi_perso/samuel/samuel_gerard_suivi_personnel.docx
@@ -1009,14 +1009,54 @@
             <w:r>
               <w:t>Jmerise</w:t>
             </w:r>
-            <w:bookmarkStart w:id="0" w:name="_GoBack"/>
-            <w:bookmarkEnd w:id="0"/>
+          </w:p>
+        </w:tc>
+      </w:tr>
+      <w:tr>
+        <w:tc>
+          <w:tcPr>
+            <w:tcW w:w="1651" w:type="dxa"/>
+            <w:shd w:val="clear" w:color="auto" w:fill="auto"/>
+          </w:tcPr>
+          <w:p>
+            <w:pPr>
+              <w:jc w:val="both"/>
+            </w:pPr>
+            <w:r>
+              <w:t>20/02/2018</w:t>
+            </w:r>
+          </w:p>
+        </w:tc>
+        <w:tc>
+          <w:tcPr>
+            <w:tcW w:w="7411" w:type="dxa"/>
+            <w:shd w:val="clear" w:color="auto" w:fill="auto"/>
+          </w:tcPr>
+          <w:p>
+            <w:pPr>
+              <w:pStyle w:val="Paragraphedeliste"/>
+              <w:numPr>
+                <w:ilvl w:val="0"/>
+                <w:numId w:val="8"/>
+              </w:numPr>
+            </w:pPr>
+            <w:r>
+              <w:t xml:space="preserve">Prise de connaissance du nouveau </w:t>
+            </w:r>
+            <w:proofErr w:type="spellStart"/>
+            <w:r>
+              <w:t>Jmerise</w:t>
+            </w:r>
+            <w:proofErr w:type="spellEnd"/>
           </w:p>
         </w:tc>
       </w:tr>
     </w:tbl>
     <w:p/>
-    <w:p/>
+    <w:p>
+      <w:bookmarkStart w:id="0" w:name="_GoBack"/>
+      <w:bookmarkEnd w:id="0"/>
+    </w:p>
     <w:sectPr>
       <w:headerReference w:type="default" r:id="rId7"/>
       <w:pgSz w:w="11906" w:h="16838"/>

</xml_diff>